<commit_message>
change bog report class
</commit_message>
<xml_diff>
--- a/BuildingMaterialsStore/bin/Debug/reportPeople.docx
+++ b/BuildingMaterialsStore/bin/Debug/reportPeople.docx
@@ -118,26 +118,45 @@
           <w:lang w:val="en-US"/>
         </w:rPr>
       </w:pPr>
+      <w:r>
+        <w:rPr>
+          <w:lang w:val="en-US"/>
+        </w:rPr>
+        <w:t xml:space="preserve"> </w:t>
+      </w:r>
+      <w:r>
+        <w:rPr>
+          <w:lang w:val="en-US"/>
+        </w:rPr>
+        <w:t>{</w:t>
+      </w:r>
+      <w:r>
+        <w:rPr>
+          <w:lang w:val="en-US"/>
+        </w:rPr>
+        <w:t>Name</w:t>
+      </w:r>
+      <w:r>
+        <w:rPr>
+          <w:lang w:val="en-US"/>
+        </w:rPr>
+        <w:t>}</w:t>
+      </w:r>
+    </w:p>
+    <w:p>
+      <w:pPr>
+        <w:rPr>
+          <w:lang w:val="en-US"/>
+        </w:rPr>
+      </w:pPr>
+      <w:r>
+        <w:rPr>
+          <w:lang w:val="en-US"/>
+        </w:rPr>
+        <w:t>{Total</w:t>
+      </w:r>
       <w:bookmarkStart w:id="0" w:name="_GoBack"/>
       <w:bookmarkEnd w:id="0"/>
-      <w:r>
-        <w:rPr>
-          <w:lang w:val="en-US"/>
-        </w:rPr>
-        <w:t xml:space="preserve"> </w:t>
-      </w:r>
-      <w:r>
-        <w:rPr>
-          <w:lang w:val="en-US"/>
-        </w:rPr>
-        <w:t>{</w:t>
-      </w:r>
-      <w:r>
-        <w:rPr>
-          <w:lang w:val="en-US"/>
-        </w:rPr>
-        <w:t>Name</w:t>
-      </w:r>
       <w:r>
         <w:rPr>
           <w:lang w:val="en-US"/>

</xml_diff>